<commit_message>
Updated Procedures and Guidlines
Added revised and concise procedures for Topic Sorting and Software and Language Catalogue
</commit_message>
<xml_diff>
--- a/Project 01 Procedure and Guidlines.docx
+++ b/Project 01 Procedure and Guidlines.docx
@@ -313,15 +313,7 @@
           <w:sz w:val="24"/>
           <w:szCs w:val="24"/>
         </w:rPr>
-        <w:t xml:space="preserve"> </w:t>
-      </w:r>
-      <w:r>
-        <w:rPr>
-          <w:rFonts w:ascii="Times New Roman" w:hAnsi="Times New Roman" w:cs="Times New Roman"/>
-          <w:sz w:val="24"/>
-          <w:szCs w:val="24"/>
-        </w:rPr>
-        <w:t>Set guidelines for working on Project</w:t>
+        <w:t xml:space="preserve"> Set guidelines for working on Project</w:t>
       </w:r>
     </w:p>
     <w:p>
@@ -365,15 +357,7 @@
           <w:sz w:val="24"/>
           <w:szCs w:val="24"/>
         </w:rPr>
-        <w:t xml:space="preserve"> Define KPAs</w:t>
-      </w:r>
-      <w:r>
-        <w:rPr>
-          <w:rFonts w:ascii="Times New Roman" w:hAnsi="Times New Roman" w:cs="Times New Roman"/>
-          <w:sz w:val="24"/>
-          <w:szCs w:val="24"/>
-        </w:rPr>
-        <w:t xml:space="preserve"> </w:t>
+        <w:t xml:space="preserve"> Define KPAs </w:t>
       </w:r>
     </w:p>
     <w:p>
@@ -574,39 +558,7 @@
           <w:sz w:val="24"/>
           <w:szCs w:val="24"/>
         </w:rPr>
-        <w:t xml:space="preserve"> Topic should be close to </w:t>
-      </w:r>
-      <w:r>
-        <w:rPr>
-          <w:rFonts w:ascii="Times New Roman" w:hAnsi="Times New Roman" w:cs="Times New Roman"/>
-          <w:sz w:val="24"/>
-          <w:szCs w:val="24"/>
-        </w:rPr>
-        <w:t>something</w:t>
-      </w:r>
-      <w:r>
-        <w:rPr>
-          <w:rFonts w:ascii="Times New Roman" w:hAnsi="Times New Roman" w:cs="Times New Roman"/>
-          <w:sz w:val="24"/>
-          <w:szCs w:val="24"/>
-        </w:rPr>
-        <w:t xml:space="preserve"> we have in our course and if not from course, it should be </w:t>
-      </w:r>
-      <w:r>
-        <w:rPr>
-          <w:rFonts w:ascii="Times New Roman" w:hAnsi="Times New Roman" w:cs="Times New Roman"/>
-          <w:sz w:val="24"/>
-          <w:szCs w:val="24"/>
-        </w:rPr>
-        <w:t>something</w:t>
-      </w:r>
-      <w:r>
-        <w:rPr>
-          <w:rFonts w:ascii="Times New Roman" w:hAnsi="Times New Roman" w:cs="Times New Roman"/>
-          <w:sz w:val="24"/>
-          <w:szCs w:val="24"/>
-        </w:rPr>
-        <w:t xml:space="preserve"> along the lines of hot topics in CS currently or </w:t>
+        <w:t xml:space="preserve"> Topic should be close to something we have in our course and if not from course, it should be something along the lines of hot topics in CS currently or </w:t>
       </w:r>
       <w:proofErr w:type="gramStart"/>
       <w:r>
@@ -1248,6 +1200,619 @@
           <w:szCs w:val="24"/>
         </w:rPr>
       </w:pPr>
+    </w:p>
+    <w:p>
+      <w:pPr>
+        <w:rPr>
+          <w:rFonts w:ascii="Times New Roman" w:hAnsi="Times New Roman" w:cs="Times New Roman"/>
+          <w:b/>
+          <w:bCs/>
+          <w:color w:val="FF0000"/>
+          <w:sz w:val="24"/>
+          <w:szCs w:val="24"/>
+        </w:rPr>
+      </w:pPr>
+    </w:p>
+    <w:p>
+      <w:pPr>
+        <w:rPr>
+          <w:rFonts w:ascii="Times New Roman" w:hAnsi="Times New Roman" w:cs="Times New Roman"/>
+          <w:b/>
+          <w:bCs/>
+          <w:color w:val="FF0000"/>
+          <w:sz w:val="24"/>
+          <w:szCs w:val="24"/>
+        </w:rPr>
+      </w:pPr>
+      <w:r>
+        <w:rPr>
+          <w:rFonts w:ascii="Times New Roman" w:hAnsi="Times New Roman" w:cs="Times New Roman"/>
+          <w:b/>
+          <w:bCs/>
+          <w:color w:val="FF0000"/>
+          <w:sz w:val="24"/>
+          <w:szCs w:val="24"/>
+        </w:rPr>
+        <w:t>[STARTED 2nd October 2020]</w:t>
+      </w:r>
+    </w:p>
+    <w:p>
+      <w:pPr>
+        <w:pStyle w:val="ListParagraph"/>
+        <w:ind w:left="0"/>
+        <w:rPr>
+          <w:rFonts w:ascii="Times New Roman" w:hAnsi="Times New Roman" w:cs="Times New Roman"/>
+          <w:sz w:val="24"/>
+          <w:szCs w:val="24"/>
+        </w:rPr>
+      </w:pPr>
+    </w:p>
+    <w:p>
+      <w:pPr>
+        <w:pStyle w:val="ListParagraph"/>
+        <w:numPr>
+          <w:ilvl w:val="0"/>
+          <w:numId w:val="3"/>
+        </w:numPr>
+        <w:rPr>
+          <w:rFonts w:ascii="Times New Roman" w:hAnsi="Times New Roman" w:cs="Times New Roman"/>
+          <w:sz w:val="24"/>
+          <w:szCs w:val="24"/>
+        </w:rPr>
+      </w:pPr>
+      <w:r>
+        <w:rPr>
+          <w:rFonts w:ascii="Times New Roman" w:hAnsi="Times New Roman" w:cs="Times New Roman"/>
+          <w:sz w:val="24"/>
+          <w:szCs w:val="24"/>
+        </w:rPr>
+        <w:t xml:space="preserve">Choose Topic </w:t>
+      </w:r>
+    </w:p>
+    <w:p>
+      <w:pPr>
+        <w:pStyle w:val="ListParagraph"/>
+        <w:numPr>
+          <w:ilvl w:val="0"/>
+          <w:numId w:val="4"/>
+        </w:numPr>
+        <w:rPr>
+          <w:rFonts w:ascii="Times New Roman" w:hAnsi="Times New Roman" w:cs="Times New Roman"/>
+          <w:sz w:val="24"/>
+          <w:szCs w:val="24"/>
+        </w:rPr>
+      </w:pPr>
+      <w:r>
+        <w:rPr>
+          <w:rFonts w:ascii="Times New Roman" w:hAnsi="Times New Roman" w:cs="Times New Roman"/>
+          <w:sz w:val="24"/>
+          <w:szCs w:val="24"/>
+        </w:rPr>
+        <w:t xml:space="preserve">Make a list of suitable topics </w:t>
+      </w:r>
+    </w:p>
+    <w:p>
+      <w:pPr>
+        <w:pStyle w:val="ListParagraph"/>
+        <w:numPr>
+          <w:ilvl w:val="0"/>
+          <w:numId w:val="4"/>
+        </w:numPr>
+        <w:rPr>
+          <w:rFonts w:ascii="Times New Roman" w:hAnsi="Times New Roman" w:cs="Times New Roman"/>
+          <w:sz w:val="24"/>
+          <w:szCs w:val="24"/>
+        </w:rPr>
+      </w:pPr>
+      <w:r>
+        <w:rPr>
+          <w:rFonts w:ascii="Times New Roman" w:hAnsi="Times New Roman" w:cs="Times New Roman"/>
+          <w:sz w:val="24"/>
+          <w:szCs w:val="24"/>
+        </w:rPr>
+        <w:t xml:space="preserve">Eliminate complex topics (as </w:t>
+      </w:r>
+      <w:proofErr w:type="gramStart"/>
+      <w:r>
+        <w:rPr>
+          <w:rFonts w:ascii="Times New Roman" w:hAnsi="Times New Roman" w:cs="Times New Roman"/>
+          <w:sz w:val="24"/>
+          <w:szCs w:val="24"/>
+        </w:rPr>
+        <w:t>it’s</w:t>
+      </w:r>
+      <w:proofErr w:type="gramEnd"/>
+      <w:r>
+        <w:rPr>
+          <w:rFonts w:ascii="Times New Roman" w:hAnsi="Times New Roman" w:cs="Times New Roman"/>
+          <w:sz w:val="24"/>
+          <w:szCs w:val="24"/>
+        </w:rPr>
+        <w:t xml:space="preserve"> the first project)</w:t>
+      </w:r>
+    </w:p>
+    <w:p>
+      <w:pPr>
+        <w:pStyle w:val="ListParagraph"/>
+        <w:numPr>
+          <w:ilvl w:val="0"/>
+          <w:numId w:val="4"/>
+        </w:numPr>
+        <w:rPr>
+          <w:rFonts w:ascii="Times New Roman" w:hAnsi="Times New Roman" w:cs="Times New Roman"/>
+          <w:sz w:val="24"/>
+          <w:szCs w:val="24"/>
+        </w:rPr>
+      </w:pPr>
+      <w:r>
+        <w:rPr>
+          <w:rFonts w:ascii="Times New Roman" w:hAnsi="Times New Roman" w:cs="Times New Roman"/>
+          <w:sz w:val="24"/>
+          <w:szCs w:val="24"/>
+        </w:rPr>
+        <w:t xml:space="preserve">Compare Similar Easy Topics and choose more suitable one </w:t>
+      </w:r>
+    </w:p>
+    <w:p>
+      <w:pPr>
+        <w:pStyle w:val="ListParagraph"/>
+        <w:numPr>
+          <w:ilvl w:val="0"/>
+          <w:numId w:val="4"/>
+        </w:numPr>
+        <w:rPr>
+          <w:rFonts w:ascii="Times New Roman" w:hAnsi="Times New Roman" w:cs="Times New Roman"/>
+          <w:sz w:val="24"/>
+          <w:szCs w:val="24"/>
+        </w:rPr>
+      </w:pPr>
+      <w:r>
+        <w:rPr>
+          <w:rFonts w:ascii="Times New Roman" w:hAnsi="Times New Roman" w:cs="Times New Roman"/>
+          <w:sz w:val="24"/>
+          <w:szCs w:val="24"/>
+        </w:rPr>
+        <w:t xml:space="preserve">Choose Most Suitable </w:t>
+      </w:r>
+    </w:p>
+    <w:p>
+      <w:pPr>
+        <w:rPr>
+          <w:rFonts w:ascii="Times New Roman" w:hAnsi="Times New Roman" w:cs="Times New Roman"/>
+          <w:sz w:val="24"/>
+          <w:szCs w:val="24"/>
+        </w:rPr>
+      </w:pPr>
+    </w:p>
+    <w:p>
+      <w:pPr>
+        <w:rPr>
+          <w:rFonts w:ascii="Times New Roman" w:hAnsi="Times New Roman" w:cs="Times New Roman"/>
+          <w:b/>
+          <w:bCs/>
+          <w:color w:val="FF0000"/>
+          <w:sz w:val="24"/>
+          <w:szCs w:val="24"/>
+        </w:rPr>
+      </w:pPr>
+      <w:r>
+        <w:rPr>
+          <w:rFonts w:ascii="Times New Roman" w:hAnsi="Times New Roman" w:cs="Times New Roman"/>
+          <w:b/>
+          <w:bCs/>
+          <w:color w:val="FF0000"/>
+          <w:sz w:val="24"/>
+          <w:szCs w:val="24"/>
+        </w:rPr>
+        <w:t>[</w:t>
+      </w:r>
+      <w:r>
+        <w:rPr>
+          <w:rFonts w:ascii="Times New Roman" w:hAnsi="Times New Roman" w:cs="Times New Roman"/>
+          <w:b/>
+          <w:bCs/>
+          <w:color w:val="FF0000"/>
+          <w:sz w:val="24"/>
+          <w:szCs w:val="24"/>
+        </w:rPr>
+        <w:t>FINISHED 3</w:t>
+      </w:r>
+      <w:r>
+        <w:rPr>
+          <w:rFonts w:ascii="Times New Roman" w:hAnsi="Times New Roman" w:cs="Times New Roman"/>
+          <w:b/>
+          <w:bCs/>
+          <w:color w:val="FF0000"/>
+          <w:sz w:val="24"/>
+          <w:szCs w:val="24"/>
+          <w:vertAlign w:val="superscript"/>
+        </w:rPr>
+        <w:t>rd</w:t>
+      </w:r>
+      <w:r>
+        <w:rPr>
+          <w:rFonts w:ascii="Times New Roman" w:hAnsi="Times New Roman" w:cs="Times New Roman"/>
+          <w:b/>
+          <w:bCs/>
+          <w:color w:val="FF0000"/>
+          <w:sz w:val="24"/>
+          <w:szCs w:val="24"/>
+        </w:rPr>
+        <w:t xml:space="preserve"> October 2020</w:t>
+      </w:r>
+      <w:r>
+        <w:rPr>
+          <w:rFonts w:ascii="Times New Roman" w:hAnsi="Times New Roman" w:cs="Times New Roman"/>
+          <w:b/>
+          <w:bCs/>
+          <w:color w:val="FF0000"/>
+          <w:sz w:val="24"/>
+          <w:szCs w:val="24"/>
+        </w:rPr>
+        <w:t>]</w:t>
+      </w:r>
+    </w:p>
+    <w:p>
+      <w:pPr>
+        <w:rPr>
+          <w:rFonts w:ascii="Times New Roman" w:hAnsi="Times New Roman" w:cs="Times New Roman"/>
+          <w:sz w:val="24"/>
+          <w:szCs w:val="24"/>
+        </w:rPr>
+      </w:pPr>
+    </w:p>
+    <w:p>
+      <w:pPr>
+        <w:pStyle w:val="ListParagraph"/>
+        <w:numPr>
+          <w:ilvl w:val="0"/>
+          <w:numId w:val="3"/>
+        </w:numPr>
+        <w:rPr>
+          <w:rFonts w:ascii="Times New Roman" w:hAnsi="Times New Roman" w:cs="Times New Roman"/>
+          <w:sz w:val="24"/>
+          <w:szCs w:val="24"/>
+        </w:rPr>
+      </w:pPr>
+      <w:r>
+        <w:rPr>
+          <w:rFonts w:ascii="Times New Roman" w:hAnsi="Times New Roman" w:cs="Times New Roman"/>
+          <w:sz w:val="24"/>
+          <w:szCs w:val="24"/>
+        </w:rPr>
+        <w:t xml:space="preserve">Research  </w:t>
+      </w:r>
+    </w:p>
+    <w:p>
+      <w:pPr>
+        <w:pStyle w:val="ListParagraph"/>
+        <w:numPr>
+          <w:ilvl w:val="0"/>
+          <w:numId w:val="4"/>
+        </w:numPr>
+        <w:rPr>
+          <w:rFonts w:ascii="Times New Roman" w:hAnsi="Times New Roman" w:cs="Times New Roman"/>
+          <w:sz w:val="24"/>
+          <w:szCs w:val="24"/>
+        </w:rPr>
+      </w:pPr>
+      <w:r>
+        <w:rPr>
+          <w:rFonts w:ascii="Times New Roman" w:hAnsi="Times New Roman" w:cs="Times New Roman"/>
+          <w:sz w:val="24"/>
+          <w:szCs w:val="24"/>
+        </w:rPr>
+        <w:t xml:space="preserve">What kind of Software to </w:t>
+      </w:r>
+      <w:proofErr w:type="gramStart"/>
+      <w:r>
+        <w:rPr>
+          <w:rFonts w:ascii="Times New Roman" w:hAnsi="Times New Roman" w:cs="Times New Roman"/>
+          <w:sz w:val="24"/>
+          <w:szCs w:val="24"/>
+        </w:rPr>
+        <w:t>Build</w:t>
+      </w:r>
+      <w:proofErr w:type="gramEnd"/>
+      <w:r>
+        <w:rPr>
+          <w:rFonts w:ascii="Times New Roman" w:hAnsi="Times New Roman" w:cs="Times New Roman"/>
+          <w:sz w:val="24"/>
+          <w:szCs w:val="24"/>
+        </w:rPr>
+        <w:t xml:space="preserve"> </w:t>
+      </w:r>
+    </w:p>
+    <w:p>
+      <w:pPr>
+        <w:pStyle w:val="ListParagraph"/>
+        <w:numPr>
+          <w:ilvl w:val="0"/>
+          <w:numId w:val="5"/>
+        </w:numPr>
+        <w:rPr>
+          <w:rFonts w:ascii="Times New Roman" w:hAnsi="Times New Roman" w:cs="Times New Roman"/>
+          <w:sz w:val="24"/>
+          <w:szCs w:val="24"/>
+        </w:rPr>
+      </w:pPr>
+      <w:r>
+        <w:rPr>
+          <w:rFonts w:ascii="Times New Roman" w:hAnsi="Times New Roman" w:cs="Times New Roman"/>
+          <w:sz w:val="24"/>
+          <w:szCs w:val="24"/>
+        </w:rPr>
+        <w:lastRenderedPageBreak/>
+        <w:t>Web App</w:t>
+      </w:r>
+    </w:p>
+    <w:p>
+      <w:pPr>
+        <w:pStyle w:val="ListParagraph"/>
+        <w:numPr>
+          <w:ilvl w:val="0"/>
+          <w:numId w:val="5"/>
+        </w:numPr>
+        <w:rPr>
+          <w:rFonts w:ascii="Times New Roman" w:hAnsi="Times New Roman" w:cs="Times New Roman"/>
+          <w:sz w:val="24"/>
+          <w:szCs w:val="24"/>
+        </w:rPr>
+      </w:pPr>
+      <w:r>
+        <w:rPr>
+          <w:rFonts w:ascii="Times New Roman" w:hAnsi="Times New Roman" w:cs="Times New Roman"/>
+          <w:sz w:val="24"/>
+          <w:szCs w:val="24"/>
+        </w:rPr>
+        <w:t>App (Stick to android)</w:t>
+      </w:r>
+    </w:p>
+    <w:p>
+      <w:pPr>
+        <w:pStyle w:val="ListParagraph"/>
+        <w:numPr>
+          <w:ilvl w:val="0"/>
+          <w:numId w:val="5"/>
+        </w:numPr>
+        <w:rPr>
+          <w:rFonts w:ascii="Times New Roman" w:hAnsi="Times New Roman" w:cs="Times New Roman"/>
+          <w:sz w:val="24"/>
+          <w:szCs w:val="24"/>
+        </w:rPr>
+      </w:pPr>
+      <w:r>
+        <w:rPr>
+          <w:rFonts w:ascii="Times New Roman" w:hAnsi="Times New Roman" w:cs="Times New Roman"/>
+          <w:sz w:val="24"/>
+          <w:szCs w:val="24"/>
+        </w:rPr>
+        <w:t>Website</w:t>
+      </w:r>
+    </w:p>
+    <w:p>
+      <w:pPr>
+        <w:pStyle w:val="ListParagraph"/>
+        <w:numPr>
+          <w:ilvl w:val="0"/>
+          <w:numId w:val="4"/>
+        </w:numPr>
+        <w:rPr>
+          <w:rFonts w:ascii="Times New Roman" w:hAnsi="Times New Roman" w:cs="Times New Roman"/>
+          <w:sz w:val="24"/>
+          <w:szCs w:val="24"/>
+        </w:rPr>
+      </w:pPr>
+      <w:r>
+        <w:rPr>
+          <w:rFonts w:ascii="Times New Roman" w:hAnsi="Times New Roman" w:cs="Times New Roman"/>
+          <w:sz w:val="24"/>
+          <w:szCs w:val="24"/>
+        </w:rPr>
+        <w:t xml:space="preserve">What Languages are available to be used for the project. </w:t>
+      </w:r>
+    </w:p>
+    <w:p>
+      <w:pPr>
+        <w:pStyle w:val="ListParagraph"/>
+        <w:numPr>
+          <w:ilvl w:val="0"/>
+          <w:numId w:val="4"/>
+        </w:numPr>
+        <w:rPr>
+          <w:rFonts w:ascii="Times New Roman" w:hAnsi="Times New Roman" w:cs="Times New Roman"/>
+          <w:sz w:val="24"/>
+          <w:szCs w:val="24"/>
+        </w:rPr>
+      </w:pPr>
+      <w:r>
+        <w:rPr>
+          <w:rFonts w:ascii="Times New Roman" w:hAnsi="Times New Roman" w:cs="Times New Roman"/>
+          <w:sz w:val="24"/>
+          <w:szCs w:val="24"/>
+        </w:rPr>
+        <w:t xml:space="preserve">Choose Language </w:t>
+      </w:r>
+    </w:p>
+    <w:p>
+      <w:pPr>
+        <w:pStyle w:val="ListParagraph"/>
+        <w:numPr>
+          <w:ilvl w:val="0"/>
+          <w:numId w:val="5"/>
+        </w:numPr>
+        <w:rPr>
+          <w:rFonts w:ascii="Times New Roman" w:hAnsi="Times New Roman" w:cs="Times New Roman"/>
+          <w:sz w:val="24"/>
+          <w:szCs w:val="24"/>
+        </w:rPr>
+      </w:pPr>
+      <w:r>
+        <w:rPr>
+          <w:rFonts w:ascii="Times New Roman" w:hAnsi="Times New Roman" w:cs="Times New Roman"/>
+          <w:sz w:val="24"/>
+          <w:szCs w:val="24"/>
+        </w:rPr>
+        <w:t>Some Knowledge of Language</w:t>
+      </w:r>
+    </w:p>
+    <w:p>
+      <w:pPr>
+        <w:pStyle w:val="ListParagraph"/>
+        <w:numPr>
+          <w:ilvl w:val="0"/>
+          <w:numId w:val="5"/>
+        </w:numPr>
+        <w:rPr>
+          <w:rFonts w:ascii="Times New Roman" w:hAnsi="Times New Roman" w:cs="Times New Roman"/>
+          <w:sz w:val="24"/>
+          <w:szCs w:val="24"/>
+        </w:rPr>
+      </w:pPr>
+      <w:r>
+        <w:rPr>
+          <w:rFonts w:ascii="Times New Roman" w:hAnsi="Times New Roman" w:cs="Times New Roman"/>
+          <w:sz w:val="24"/>
+          <w:szCs w:val="24"/>
+        </w:rPr>
+        <w:t xml:space="preserve">Slightly Course Related </w:t>
+      </w:r>
+    </w:p>
+    <w:p>
+      <w:pPr>
+        <w:pStyle w:val="ListParagraph"/>
+        <w:numPr>
+          <w:ilvl w:val="0"/>
+          <w:numId w:val="5"/>
+        </w:numPr>
+        <w:rPr>
+          <w:rFonts w:ascii="Times New Roman" w:hAnsi="Times New Roman" w:cs="Times New Roman"/>
+          <w:sz w:val="24"/>
+          <w:szCs w:val="24"/>
+        </w:rPr>
+      </w:pPr>
+      <w:r>
+        <w:rPr>
+          <w:rFonts w:ascii="Times New Roman" w:hAnsi="Times New Roman" w:cs="Times New Roman"/>
+          <w:sz w:val="24"/>
+          <w:szCs w:val="24"/>
+        </w:rPr>
+        <w:t>In Line with Future Expansion of Language</w:t>
+      </w:r>
+    </w:p>
+    <w:p>
+      <w:pPr>
+        <w:pStyle w:val="ListParagraph"/>
+        <w:numPr>
+          <w:ilvl w:val="0"/>
+          <w:numId w:val="5"/>
+        </w:numPr>
+        <w:rPr>
+          <w:rFonts w:ascii="Times New Roman" w:hAnsi="Times New Roman" w:cs="Times New Roman"/>
+          <w:sz w:val="24"/>
+          <w:szCs w:val="24"/>
+        </w:rPr>
+      </w:pPr>
+      <w:r>
+        <w:rPr>
+          <w:rFonts w:ascii="Times New Roman" w:hAnsi="Times New Roman" w:cs="Times New Roman"/>
+          <w:sz w:val="24"/>
+          <w:szCs w:val="24"/>
+        </w:rPr>
+        <w:t xml:space="preserve">Compatibility with other Software </w:t>
+      </w:r>
+    </w:p>
+    <w:p>
+      <w:pPr>
+        <w:pStyle w:val="ListParagraph"/>
+        <w:numPr>
+          <w:ilvl w:val="0"/>
+          <w:numId w:val="4"/>
+        </w:numPr>
+        <w:rPr>
+          <w:rFonts w:ascii="Times New Roman" w:hAnsi="Times New Roman" w:cs="Times New Roman"/>
+          <w:sz w:val="24"/>
+          <w:szCs w:val="24"/>
+        </w:rPr>
+      </w:pPr>
+      <w:r>
+        <w:rPr>
+          <w:rFonts w:ascii="Times New Roman" w:hAnsi="Times New Roman" w:cs="Times New Roman"/>
+          <w:sz w:val="24"/>
+          <w:szCs w:val="24"/>
+        </w:rPr>
+        <w:t xml:space="preserve">What complier / IDE to use. </w:t>
+      </w:r>
+    </w:p>
+    <w:p>
+      <w:pPr>
+        <w:pStyle w:val="ListParagraph"/>
+        <w:numPr>
+          <w:ilvl w:val="0"/>
+          <w:numId w:val="4"/>
+        </w:numPr>
+        <w:rPr>
+          <w:rFonts w:ascii="Times New Roman" w:hAnsi="Times New Roman" w:cs="Times New Roman"/>
+          <w:sz w:val="24"/>
+          <w:szCs w:val="24"/>
+        </w:rPr>
+      </w:pPr>
+      <w:r>
+        <w:rPr>
+          <w:rFonts w:ascii="Times New Roman" w:hAnsi="Times New Roman" w:cs="Times New Roman"/>
+          <w:sz w:val="24"/>
+          <w:szCs w:val="24"/>
+        </w:rPr>
+        <w:t>Which Database Software to Use (Language must be SQL)</w:t>
+      </w:r>
+    </w:p>
+    <w:p>
+      <w:pPr>
+        <w:pStyle w:val="ListParagraph"/>
+        <w:numPr>
+          <w:ilvl w:val="0"/>
+          <w:numId w:val="4"/>
+        </w:numPr>
+        <w:rPr>
+          <w:rFonts w:ascii="Times New Roman" w:hAnsi="Times New Roman" w:cs="Times New Roman"/>
+          <w:sz w:val="24"/>
+          <w:szCs w:val="24"/>
+        </w:rPr>
+      </w:pPr>
+      <w:r>
+        <w:rPr>
+          <w:rFonts w:ascii="Times New Roman" w:hAnsi="Times New Roman" w:cs="Times New Roman"/>
+          <w:sz w:val="24"/>
+          <w:szCs w:val="24"/>
+        </w:rPr>
+        <w:t xml:space="preserve">Can the chosen language be easily linked to that chosen database software? </w:t>
+      </w:r>
+    </w:p>
+    <w:p>
+      <w:pPr>
+        <w:rPr>
+          <w:rFonts w:ascii="Times New Roman" w:hAnsi="Times New Roman" w:cs="Times New Roman"/>
+          <w:sz w:val="24"/>
+          <w:szCs w:val="24"/>
+        </w:rPr>
+      </w:pPr>
+    </w:p>
+    <w:p>
+      <w:pPr>
+        <w:rPr>
+          <w:rFonts w:ascii="Times New Roman" w:hAnsi="Times New Roman" w:cs="Times New Roman"/>
+          <w:sz w:val="24"/>
+          <w:szCs w:val="24"/>
+        </w:rPr>
+      </w:pPr>
+      <w:r>
+        <w:rPr>
+          <w:rFonts w:ascii="Times New Roman" w:hAnsi="Times New Roman" w:cs="Times New Roman"/>
+          <w:sz w:val="24"/>
+          <w:szCs w:val="24"/>
+        </w:rPr>
+        <w:tab/>
+      </w:r>
     </w:p>
     <w:sectPr>
       <w:pgSz w:w="12240" w:h="15840"/>
@@ -1262,6 +1827,321 @@
 <file path=word/numbering.xml><?xml version="1.0" encoding="utf-8"?>
 <w:numbering xmlns:wpc="http://schemas.microsoft.com/office/word/2010/wordprocessingCanvas" xmlns:cx="http://schemas.microsoft.com/office/drawing/2014/chartex" xmlns:cx1="http://schemas.microsoft.com/office/drawing/2015/9/8/chartex" xmlns:cx2="http://schemas.microsoft.com/office/drawing/2015/10/21/chartex" xmlns:cx3="http://schemas.microsoft.com/office/drawing/2016/5/9/chartex" xmlns:cx4="http://schemas.microsoft.com/office/drawing/2016/5/10/chartex" xmlns:cx5="http://schemas.microsoft.com/office/drawing/2016/5/11/chartex" xmlns:cx6="http://schemas.microsoft.com/office/drawing/2016/5/12/chartex" xmlns:cx7="http://schemas.microsoft.com/office/drawing/2016/5/13/chartex" xmlns:cx8="http://schemas.microsoft.com/office/drawing/2016/5/14/chartex" xmlns:mc="http://schemas.openxmlformats.org/markup-compatibility/2006" xmlns:aink="http://schemas.microsoft.com/office/drawing/2016/ink" xmlns:am3d="http://schemas.microsoft.com/office/drawing/2017/model3d" xmlns:o="urn:schemas-microsoft-com:office:office" xmlns:r="http://schemas.openxmlformats.org/officeDocument/2006/relationships" xmlns:m="http://schemas.openxmlformats.org/officeDocument/2006/math" xmlns:v="urn:schemas-microsoft-com:vml" xmlns:wp14="http://schemas.microsoft.com/office/word/2010/wordprocessingDrawing" xmlns:wp="http://schemas.openxmlformats.org/drawingml/2006/wordprocessingDrawing" xmlns:w10="urn:schemas-microsoft-com:office:word" xmlns:w="http://schemas.openxmlformats.org/wordprocessingml/2006/main" xmlns:w14="http://schemas.microsoft.com/office/word/2010/wordml" xmlns:w15="http://schemas.microsoft.com/office/word/2012/wordml" xmlns:w16cex="http://schemas.microsoft.com/office/word/2018/wordml/cex" xmlns:w16cid="http://schemas.microsoft.com/office/word/2016/wordml/cid" xmlns:w16="http://schemas.microsoft.com/office/word/2018/wordml" xmlns:w16se="http://schemas.microsoft.com/office/word/2015/wordml/symex" xmlns:wpg="http://schemas.microsoft.com/office/word/2010/wordprocessingGroup" xmlns:wpi="http://schemas.microsoft.com/office/word/2010/wordprocessingInk" xmlns:wne="http://schemas.microsoft.com/office/word/2006/wordml" xmlns:wps="http://schemas.microsoft.com/office/word/2010/wordprocessingShape" mc:Ignorable="w14 w15 w16se w16cid w16 w16cex wp14">
   <w:abstractNum w:abstractNumId="0" w15:restartNumberingAfterBreak="0">
+    <w:nsid w:val="0BF15FBF"/>
+    <w:multiLevelType w:val="hybridMultilevel"/>
+    <w:tmpl w:val="59BC00A2"/>
+    <w:lvl w:ilvl="0" w:tplc="4824161A">
+      <w:start w:val="1"/>
+      <w:numFmt w:val="bullet"/>
+      <w:lvlText w:val="-"/>
+      <w:lvlJc w:val="left"/>
+      <w:pPr>
+        <w:ind w:left="1080" w:hanging="360"/>
+      </w:pPr>
+      <w:rPr>
+        <w:rFonts w:ascii="Times New Roman" w:eastAsiaTheme="minorHAnsi" w:hAnsi="Times New Roman" w:cs="Times New Roman" w:hint="default"/>
+      </w:rPr>
+    </w:lvl>
+    <w:lvl w:ilvl="1" w:tplc="04090003" w:tentative="1">
+      <w:start w:val="1"/>
+      <w:numFmt w:val="bullet"/>
+      <w:lvlText w:val="o"/>
+      <w:lvlJc w:val="left"/>
+      <w:pPr>
+        <w:ind w:left="1800" w:hanging="360"/>
+      </w:pPr>
+      <w:rPr>
+        <w:rFonts w:ascii="Courier New" w:hAnsi="Courier New" w:cs="Courier New" w:hint="default"/>
+      </w:rPr>
+    </w:lvl>
+    <w:lvl w:ilvl="2" w:tplc="04090005" w:tentative="1">
+      <w:start w:val="1"/>
+      <w:numFmt w:val="bullet"/>
+      <w:lvlText w:val=""/>
+      <w:lvlJc w:val="left"/>
+      <w:pPr>
+        <w:ind w:left="2520" w:hanging="360"/>
+      </w:pPr>
+      <w:rPr>
+        <w:rFonts w:ascii="Wingdings" w:hAnsi="Wingdings" w:hint="default"/>
+      </w:rPr>
+    </w:lvl>
+    <w:lvl w:ilvl="3" w:tplc="04090001" w:tentative="1">
+      <w:start w:val="1"/>
+      <w:numFmt w:val="bullet"/>
+      <w:lvlText w:val=""/>
+      <w:lvlJc w:val="left"/>
+      <w:pPr>
+        <w:ind w:left="3240" w:hanging="360"/>
+      </w:pPr>
+      <w:rPr>
+        <w:rFonts w:ascii="Symbol" w:hAnsi="Symbol" w:hint="default"/>
+      </w:rPr>
+    </w:lvl>
+    <w:lvl w:ilvl="4" w:tplc="04090003" w:tentative="1">
+      <w:start w:val="1"/>
+      <w:numFmt w:val="bullet"/>
+      <w:lvlText w:val="o"/>
+      <w:lvlJc w:val="left"/>
+      <w:pPr>
+        <w:ind w:left="3960" w:hanging="360"/>
+      </w:pPr>
+      <w:rPr>
+        <w:rFonts w:ascii="Courier New" w:hAnsi="Courier New" w:cs="Courier New" w:hint="default"/>
+      </w:rPr>
+    </w:lvl>
+    <w:lvl w:ilvl="5" w:tplc="04090005" w:tentative="1">
+      <w:start w:val="1"/>
+      <w:numFmt w:val="bullet"/>
+      <w:lvlText w:val=""/>
+      <w:lvlJc w:val="left"/>
+      <w:pPr>
+        <w:ind w:left="4680" w:hanging="360"/>
+      </w:pPr>
+      <w:rPr>
+        <w:rFonts w:ascii="Wingdings" w:hAnsi="Wingdings" w:hint="default"/>
+      </w:rPr>
+    </w:lvl>
+    <w:lvl w:ilvl="6" w:tplc="04090001" w:tentative="1">
+      <w:start w:val="1"/>
+      <w:numFmt w:val="bullet"/>
+      <w:lvlText w:val=""/>
+      <w:lvlJc w:val="left"/>
+      <w:pPr>
+        <w:ind w:left="5400" w:hanging="360"/>
+      </w:pPr>
+      <w:rPr>
+        <w:rFonts w:ascii="Symbol" w:hAnsi="Symbol" w:hint="default"/>
+      </w:rPr>
+    </w:lvl>
+    <w:lvl w:ilvl="7" w:tplc="04090003" w:tentative="1">
+      <w:start w:val="1"/>
+      <w:numFmt w:val="bullet"/>
+      <w:lvlText w:val="o"/>
+      <w:lvlJc w:val="left"/>
+      <w:pPr>
+        <w:ind w:left="6120" w:hanging="360"/>
+      </w:pPr>
+      <w:rPr>
+        <w:rFonts w:ascii="Courier New" w:hAnsi="Courier New" w:cs="Courier New" w:hint="default"/>
+      </w:rPr>
+    </w:lvl>
+    <w:lvl w:ilvl="8" w:tplc="04090005" w:tentative="1">
+      <w:start w:val="1"/>
+      <w:numFmt w:val="bullet"/>
+      <w:lvlText w:val=""/>
+      <w:lvlJc w:val="left"/>
+      <w:pPr>
+        <w:ind w:left="6840" w:hanging="360"/>
+      </w:pPr>
+      <w:rPr>
+        <w:rFonts w:ascii="Wingdings" w:hAnsi="Wingdings" w:hint="default"/>
+      </w:rPr>
+    </w:lvl>
+  </w:abstractNum>
+  <w:abstractNum w:abstractNumId="1" w15:restartNumberingAfterBreak="0">
+    <w:nsid w:val="0F23674D"/>
+    <w:multiLevelType w:val="hybridMultilevel"/>
+    <w:tmpl w:val="1A708294"/>
+    <w:lvl w:ilvl="0" w:tplc="0409000F">
+      <w:start w:val="1"/>
+      <w:numFmt w:val="decimal"/>
+      <w:lvlText w:val="%1."/>
+      <w:lvlJc w:val="left"/>
+      <w:pPr>
+        <w:ind w:left="720" w:hanging="360"/>
+      </w:pPr>
+      <w:rPr>
+        <w:rFonts w:hint="default"/>
+      </w:rPr>
+    </w:lvl>
+    <w:lvl w:ilvl="1" w:tplc="04090019" w:tentative="1">
+      <w:start w:val="1"/>
+      <w:numFmt w:val="lowerLetter"/>
+      <w:lvlText w:val="%2."/>
+      <w:lvlJc w:val="left"/>
+      <w:pPr>
+        <w:ind w:left="1440" w:hanging="360"/>
+      </w:pPr>
+    </w:lvl>
+    <w:lvl w:ilvl="2" w:tplc="0409001B" w:tentative="1">
+      <w:start w:val="1"/>
+      <w:numFmt w:val="lowerRoman"/>
+      <w:lvlText w:val="%3."/>
+      <w:lvlJc w:val="right"/>
+      <w:pPr>
+        <w:ind w:left="2160" w:hanging="180"/>
+      </w:pPr>
+    </w:lvl>
+    <w:lvl w:ilvl="3" w:tplc="0409000F" w:tentative="1">
+      <w:start w:val="1"/>
+      <w:numFmt w:val="decimal"/>
+      <w:lvlText w:val="%4."/>
+      <w:lvlJc w:val="left"/>
+      <w:pPr>
+        <w:ind w:left="2880" w:hanging="360"/>
+      </w:pPr>
+    </w:lvl>
+    <w:lvl w:ilvl="4" w:tplc="04090019" w:tentative="1">
+      <w:start w:val="1"/>
+      <w:numFmt w:val="lowerLetter"/>
+      <w:lvlText w:val="%5."/>
+      <w:lvlJc w:val="left"/>
+      <w:pPr>
+        <w:ind w:left="3600" w:hanging="360"/>
+      </w:pPr>
+    </w:lvl>
+    <w:lvl w:ilvl="5" w:tplc="0409001B" w:tentative="1">
+      <w:start w:val="1"/>
+      <w:numFmt w:val="lowerRoman"/>
+      <w:lvlText w:val="%6."/>
+      <w:lvlJc w:val="right"/>
+      <w:pPr>
+        <w:ind w:left="4320" w:hanging="180"/>
+      </w:pPr>
+    </w:lvl>
+    <w:lvl w:ilvl="6" w:tplc="0409000F" w:tentative="1">
+      <w:start w:val="1"/>
+      <w:numFmt w:val="decimal"/>
+      <w:lvlText w:val="%7."/>
+      <w:lvlJc w:val="left"/>
+      <w:pPr>
+        <w:ind w:left="5040" w:hanging="360"/>
+      </w:pPr>
+    </w:lvl>
+    <w:lvl w:ilvl="7" w:tplc="04090019" w:tentative="1">
+      <w:start w:val="1"/>
+      <w:numFmt w:val="lowerLetter"/>
+      <w:lvlText w:val="%8."/>
+      <w:lvlJc w:val="left"/>
+      <w:pPr>
+        <w:ind w:left="5760" w:hanging="360"/>
+      </w:pPr>
+    </w:lvl>
+    <w:lvl w:ilvl="8" w:tplc="0409001B" w:tentative="1">
+      <w:start w:val="1"/>
+      <w:numFmt w:val="lowerRoman"/>
+      <w:lvlText w:val="%9."/>
+      <w:lvlJc w:val="right"/>
+      <w:pPr>
+        <w:ind w:left="6480" w:hanging="180"/>
+      </w:pPr>
+    </w:lvl>
+  </w:abstractNum>
+  <w:abstractNum w:abstractNumId="2" w15:restartNumberingAfterBreak="0">
+    <w:nsid w:val="24F33861"/>
+    <w:multiLevelType w:val="hybridMultilevel"/>
+    <w:tmpl w:val="26C48806"/>
+    <w:lvl w:ilvl="0" w:tplc="F6BAD59A">
+      <w:start w:val="2"/>
+      <w:numFmt w:val="bullet"/>
+      <w:lvlText w:val=""/>
+      <w:lvlJc w:val="left"/>
+      <w:pPr>
+        <w:ind w:left="2520" w:hanging="360"/>
+      </w:pPr>
+      <w:rPr>
+        <w:rFonts w:ascii="Wingdings" w:eastAsiaTheme="minorHAnsi" w:hAnsi="Wingdings" w:cs="Times New Roman" w:hint="default"/>
+      </w:rPr>
+    </w:lvl>
+    <w:lvl w:ilvl="1" w:tplc="04090003" w:tentative="1">
+      <w:start w:val="1"/>
+      <w:numFmt w:val="bullet"/>
+      <w:lvlText w:val="o"/>
+      <w:lvlJc w:val="left"/>
+      <w:pPr>
+        <w:ind w:left="3240" w:hanging="360"/>
+      </w:pPr>
+      <w:rPr>
+        <w:rFonts w:ascii="Courier New" w:hAnsi="Courier New" w:cs="Courier New" w:hint="default"/>
+      </w:rPr>
+    </w:lvl>
+    <w:lvl w:ilvl="2" w:tplc="04090005" w:tentative="1">
+      <w:start w:val="1"/>
+      <w:numFmt w:val="bullet"/>
+      <w:lvlText w:val=""/>
+      <w:lvlJc w:val="left"/>
+      <w:pPr>
+        <w:ind w:left="3960" w:hanging="360"/>
+      </w:pPr>
+      <w:rPr>
+        <w:rFonts w:ascii="Wingdings" w:hAnsi="Wingdings" w:hint="default"/>
+      </w:rPr>
+    </w:lvl>
+    <w:lvl w:ilvl="3" w:tplc="04090001" w:tentative="1">
+      <w:start w:val="1"/>
+      <w:numFmt w:val="bullet"/>
+      <w:lvlText w:val=""/>
+      <w:lvlJc w:val="left"/>
+      <w:pPr>
+        <w:ind w:left="4680" w:hanging="360"/>
+      </w:pPr>
+      <w:rPr>
+        <w:rFonts w:ascii="Symbol" w:hAnsi="Symbol" w:hint="default"/>
+      </w:rPr>
+    </w:lvl>
+    <w:lvl w:ilvl="4" w:tplc="04090003" w:tentative="1">
+      <w:start w:val="1"/>
+      <w:numFmt w:val="bullet"/>
+      <w:lvlText w:val="o"/>
+      <w:lvlJc w:val="left"/>
+      <w:pPr>
+        <w:ind w:left="5400" w:hanging="360"/>
+      </w:pPr>
+      <w:rPr>
+        <w:rFonts w:ascii="Courier New" w:hAnsi="Courier New" w:cs="Courier New" w:hint="default"/>
+      </w:rPr>
+    </w:lvl>
+    <w:lvl w:ilvl="5" w:tplc="04090005" w:tentative="1">
+      <w:start w:val="1"/>
+      <w:numFmt w:val="bullet"/>
+      <w:lvlText w:val=""/>
+      <w:lvlJc w:val="left"/>
+      <w:pPr>
+        <w:ind w:left="6120" w:hanging="360"/>
+      </w:pPr>
+      <w:rPr>
+        <w:rFonts w:ascii="Wingdings" w:hAnsi="Wingdings" w:hint="default"/>
+      </w:rPr>
+    </w:lvl>
+    <w:lvl w:ilvl="6" w:tplc="04090001" w:tentative="1">
+      <w:start w:val="1"/>
+      <w:numFmt w:val="bullet"/>
+      <w:lvlText w:val=""/>
+      <w:lvlJc w:val="left"/>
+      <w:pPr>
+        <w:ind w:left="6840" w:hanging="360"/>
+      </w:pPr>
+      <w:rPr>
+        <w:rFonts w:ascii="Symbol" w:hAnsi="Symbol" w:hint="default"/>
+      </w:rPr>
+    </w:lvl>
+    <w:lvl w:ilvl="7" w:tplc="04090003" w:tentative="1">
+      <w:start w:val="1"/>
+      <w:numFmt w:val="bullet"/>
+      <w:lvlText w:val="o"/>
+      <w:lvlJc w:val="left"/>
+      <w:pPr>
+        <w:ind w:left="7560" w:hanging="360"/>
+      </w:pPr>
+      <w:rPr>
+        <w:rFonts w:ascii="Courier New" w:hAnsi="Courier New" w:cs="Courier New" w:hint="default"/>
+      </w:rPr>
+    </w:lvl>
+    <w:lvl w:ilvl="8" w:tplc="04090005" w:tentative="1">
+      <w:start w:val="1"/>
+      <w:numFmt w:val="bullet"/>
+      <w:lvlText w:val=""/>
+      <w:lvlJc w:val="left"/>
+      <w:pPr>
+        <w:ind w:left="8280" w:hanging="360"/>
+      </w:pPr>
+      <w:rPr>
+        <w:rFonts w:ascii="Wingdings" w:hAnsi="Wingdings" w:hint="default"/>
+      </w:rPr>
+    </w:lvl>
+  </w:abstractNum>
+  <w:abstractNum w:abstractNumId="3" w15:restartNumberingAfterBreak="0">
     <w:nsid w:val="25B8310B"/>
     <w:multiLevelType w:val="multilevel"/>
     <w:tmpl w:val="26B207CE"/>
@@ -1382,7 +2262,7 @@
       </w:rPr>
     </w:lvl>
   </w:abstractNum>
-  <w:abstractNum w:abstractNumId="1" w15:restartNumberingAfterBreak="0">
+  <w:abstractNum w:abstractNumId="4" w15:restartNumberingAfterBreak="0">
     <w:nsid w:val="717C7438"/>
     <w:multiLevelType w:val="multilevel"/>
     <w:tmpl w:val="F2FC6A14"/>
@@ -1504,10 +2384,19 @@
     </w:lvl>
   </w:abstractNum>
   <w:num w:numId="1">
+    <w:abstractNumId w:val="3"/>
+  </w:num>
+  <w:num w:numId="2">
+    <w:abstractNumId w:val="4"/>
+  </w:num>
+  <w:num w:numId="3">
+    <w:abstractNumId w:val="1"/>
+  </w:num>
+  <w:num w:numId="4">
     <w:abstractNumId w:val="0"/>
   </w:num>
-  <w:num w:numId="2">
-    <w:abstractNumId w:val="1"/>
+  <w:num w:numId="5">
+    <w:abstractNumId w:val="2"/>
   </w:num>
 </w:numbering>
 </file>
@@ -1635,6 +2524,7 @@
     <w:lsdException w:name="HTML Sample" w:semiHidden="1" w:unhideWhenUsed="1"/>
     <w:lsdException w:name="HTML Typewriter" w:semiHidden="1" w:unhideWhenUsed="1"/>
     <w:lsdException w:name="HTML Variable" w:semiHidden="1" w:unhideWhenUsed="1"/>
+    <w:lsdException w:name="Normal Table" w:semiHidden="1" w:unhideWhenUsed="1"/>
     <w:lsdException w:name="annotation subject" w:semiHidden="1" w:unhideWhenUsed="1"/>
     <w:lsdException w:name="No List" w:semiHidden="1" w:unhideWhenUsed="1"/>
     <w:lsdException w:name="Outline List 1" w:semiHidden="1" w:unhideWhenUsed="1"/>
@@ -1681,8 +2571,10 @@
     <w:lsdException w:name="Table Subtle 2" w:semiHidden="1" w:unhideWhenUsed="1"/>
     <w:lsdException w:name="Table Web 1" w:semiHidden="1" w:unhideWhenUsed="1"/>
     <w:lsdException w:name="Table Web 2" w:semiHidden="1" w:unhideWhenUsed="1"/>
+    <w:lsdException w:name="Table Web 3" w:semiHidden="1" w:unhideWhenUsed="1"/>
     <w:lsdException w:name="Balloon Text" w:semiHidden="1" w:unhideWhenUsed="1"/>
     <w:lsdException w:name="Table Grid" w:uiPriority="39"/>
+    <w:lsdException w:name="Table Theme" w:semiHidden="1" w:unhideWhenUsed="1"/>
     <w:lsdException w:name="Placeholder Text" w:semiHidden="1"/>
     <w:lsdException w:name="No Spacing" w:uiPriority="1" w:qFormat="1"/>
     <w:lsdException w:name="Light Shading" w:uiPriority="60"/>

</xml_diff>